<commit_message>
Possible values for expressions
</commit_message>
<xml_diff>
--- a/documentation/AnexoDominiosCaracteristicas.docx
+++ b/documentation/AnexoDominiosCaracteristicas.docx
@@ -68,7 +68,13 @@
     <w:p/>
     <w:p>
       <w:r>
-        <w:t>Return, AssignmentStmt</w:t>
+        <w:t xml:space="preserve">Return, </w:t>
+      </w:r>
+      <w:r>
+        <w:t xml:space="preserve">Delete, </w:t>
+      </w:r>
+      <w:r>
+        <w:t>AssignmentStmt</w:t>
       </w:r>
       <w:r>
         <w:t xml:space="preserve">, </w:t>
@@ -177,6 +183,9 @@
       </w:r>
       <w:r>
         <w:t>ExceptHandler</w:t>
+      </w:r>
+      <w:r>
+        <w:t>, Import, ImportFrom</w:t>
       </w:r>
       <w:r>
         <w:t>.</w:t>
@@ -234,7 +243,25 @@
     <w:p/>
     <w:p>
       <w:r>
-        <w:t>Logical, AssignmentExp, Arithmetic, Pow, Shift, BWLogical, MatMult, UnaryAritmetic, UnaryNot, UnaryBWNot, Lambda, Ternary, SetLiteral, ListLiteral, TupleLiteral, DictionaryLiteral, ListComprehension, SetComprehension, DictComprehension, GeneratorComprehension, Await, Yield, YieldFrom, Compare, Call, FString, IntLiteral, FloatLiteral, ComplexLiteral, NoneLiteral, BoolLiteral, StringLiteral, EllipsisLiteral, Dot, Variable, Slice, Indexing, Star.</w:t>
+        <w:t>Logical, AssignmentExp, Arithmetic, Pow, Shift, BWLogical, MatMult, UnaryArit</w:t>
+      </w:r>
+      <w:r>
+        <w:t>h</w:t>
+      </w:r>
+      <w:r>
+        <w:t>metic, UnaryNot, UnaryBWNot, Lambda, Ternary, SetLiteral, ListLiteral, TupleLiteral, DictionaryLiteral, ListComprehension, SetComprehension, DictComprehension, GeneratorComprehension, Await, Yield, YieldFrom, Compare, Call, FString,</w:t>
+      </w:r>
+      <w:r>
+        <w:t xml:space="preserve"> FormattedValue, </w:t>
+      </w:r>
+      <w:r>
+        <w:t>IntLiteral, FloatLiteral, ComplexLiteral, NoneLiteral, BoolLiteral, StringLiteral, EllipsisLiteral, Dot, Variable, Slice, Indexing, Star.</w:t>
+      </w:r>
+      <w:r>
+        <w:t xml:space="preserve"> 6</w:t>
+      </w:r>
+      <w:r>
+        <w:t>6</w:t>
       </w:r>
     </w:p>
     <w:p/>
@@ -7170,12 +7197,6 @@
 </file>
 
 <file path=customXml/item1.xml><?xml version="1.0" encoding="utf-8"?>
-<go:gDocsCustomXmlDataStorage xmlns:go="http://customooxmlschemas.google.com/" xmlns:r="http://schemas.openxmlformats.org/officeDocument/2006/relationships">
-  <go:docsCustomData xmlns:go="http://customooxmlschemas.google.com/" roundtripDataSignature="AMtx7mj6eTTlcsOuScUR+b/Ssy1fbgRAMA==">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</go:docsCustomData>
-</go:gDocsCustomXmlDataStorage>
-</file>
-
-<file path=customXml/item2.xml><?xml version="1.0" encoding="utf-8"?>
 <b:Sources xmlns:b="http://schemas.openxmlformats.org/officeDocument/2006/bibliography" xmlns="http://schemas.openxmlformats.org/officeDocument/2006/bibliography" SelectedStyle="\ISO690Nmerical.XSL" StyleName="IEEE" Version="1987">
   <b:Source>
     <b:Tag>Ins15</b:Tag>
@@ -7201,19 +7222,25 @@
 </b:Sources>
 </file>
 
+<file path=customXml/item2.xml><?xml version="1.0" encoding="utf-8"?>
+<go:gDocsCustomXmlDataStorage xmlns:go="http://customooxmlschemas.google.com/" xmlns:r="http://schemas.openxmlformats.org/officeDocument/2006/relationships">
+  <go:docsCustomData xmlns:go="http://customooxmlschemas.google.com/" roundtripDataSignature="AMtx7mj6eTTlcsOuScUR+b/Ssy1fbgRAMA==">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</go:docsCustomData>
+</go:gDocsCustomXmlDataStorage>
+</file>
+
 <file path=customXml/itemProps1.xml><?xml version="1.0" encoding="utf-8"?>
+<ds:datastoreItem xmlns:ds="http://schemas.openxmlformats.org/officeDocument/2006/customXml" ds:itemID="{0EA27E8E-1BB7-6549-AA4A-E1F7E8BE216D}">
+  <ds:schemaRefs>
+    <ds:schemaRef ds:uri="http://schemas.openxmlformats.org/officeDocument/2006/bibliography"/>
+  </ds:schemaRefs>
+</ds:datastoreItem>
+</file>
+
+<file path=customXml/itemProps2.xml><?xml version="1.0" encoding="utf-8"?>
 <ds:datastoreItem xmlns:ds="http://schemas.openxmlformats.org/officeDocument/2006/customXml" ds:itemID="{11111111-1234-1234-1234-123412341234}">
   <ds:schemaRefs>
     <ds:schemaRef ds:uri="http://customooxmlschemas.google.com/"/>
     <ds:schemaRef ds:uri="http://schemas.openxmlformats.org/officeDocument/2006/relationships"/>
   </ds:schemaRefs>
 </ds:datastoreItem>
-</file>
-
-<file path=customXml/itemProps2.xml><?xml version="1.0" encoding="utf-8"?>
-<ds:datastoreItem xmlns:ds="http://schemas.openxmlformats.org/officeDocument/2006/customXml" ds:itemID="{0EA27E8E-1BB7-6549-AA4A-E1F7E8BE216D}">
-  <ds:schemaRefs>
-    <ds:schemaRef ds:uri="http://schemas.openxmlformats.org/officeDocument/2006/bibliography"/>
-  </ds:schemaRefs>
-</ds:datastoreItem>
 </file>
</xml_diff>